<commit_message>
add pdf for tests
</commit_message>
<xml_diff>
--- a/Tests/Documented Tests (different scenarios).docx
+++ b/Tests/Documented Tests (different scenarios).docx
@@ -575,19 +575,25 @@
                           <w:p>
                             <w:pPr>
                               <w:rPr>
+                                <w:b/>
+                                <w:bCs/>
                                 <w:lang w:val="es-ES"/>
                               </w:rPr>
                             </w:pPr>
                             <w:proofErr w:type="spellStart"/>
                             <w:r>
                               <w:rPr>
+                                <w:b/>
+                                <w:bCs/>
                                 <w:lang w:val="es-ES"/>
                               </w:rPr>
-                              <w:t>Spected</w:t>
+                              <w:t>Expected</w:t>
                             </w:r>
                             <w:proofErr w:type="spellEnd"/>
                             <w:r>
                               <w:rPr>
+                                <w:b/>
+                                <w:bCs/>
                                 <w:lang w:val="es-ES"/>
                               </w:rPr>
                               <w:t xml:space="preserve"> </w:t>
@@ -595,6 +601,8 @@
                             <w:proofErr w:type="spellStart"/>
                             <w:r>
                               <w:rPr>
+                                <w:b/>
+                                <w:bCs/>
                                 <w:lang w:val="es-ES"/>
                               </w:rPr>
                               <w:t>results</w:t>
@@ -602,6 +610,8 @@
                             <w:proofErr w:type="spellEnd"/>
                             <w:r>
                               <w:rPr>
+                                <w:b/>
+                                <w:bCs/>
                                 <w:lang w:val="es-ES"/>
                               </w:rPr>
                               <w:t>:</w:t>
@@ -696,19 +706,25 @@
                     <w:p>
                       <w:pPr>
                         <w:rPr>
+                          <w:b/>
+                          <w:bCs/>
                           <w:lang w:val="es-ES"/>
                         </w:rPr>
                       </w:pPr>
                       <w:proofErr w:type="spellStart"/>
                       <w:r>
                         <w:rPr>
+                          <w:b/>
+                          <w:bCs/>
                           <w:lang w:val="es-ES"/>
                         </w:rPr>
-                        <w:t>Spected</w:t>
+                        <w:t>Expected</w:t>
                       </w:r>
                       <w:proofErr w:type="spellEnd"/>
                       <w:r>
                         <w:rPr>
+                          <w:b/>
+                          <w:bCs/>
                           <w:lang w:val="es-ES"/>
                         </w:rPr>
                         <w:t xml:space="preserve"> </w:t>
@@ -716,6 +732,8 @@
                       <w:proofErr w:type="spellStart"/>
                       <w:r>
                         <w:rPr>
+                          <w:b/>
+                          <w:bCs/>
                           <w:lang w:val="es-ES"/>
                         </w:rPr>
                         <w:t>results</w:t>
@@ -723,6 +741,8 @@
                       <w:proofErr w:type="spellEnd"/>
                       <w:r>
                         <w:rPr>
+                          <w:b/>
+                          <w:bCs/>
                           <w:lang w:val="es-ES"/>
                         </w:rPr>
                         <w:t>:</w:t>
@@ -1527,22 +1547,36 @@
                           <w:p>
                             <w:pPr>
                               <w:rPr>
+                                <w:b/>
+                                <w:bCs/>
                                 <w:lang w:val="en-US"/>
                               </w:rPr>
                             </w:pPr>
                             <w:proofErr w:type="spellStart"/>
                             <w:r>
                               <w:rPr>
-                                <w:lang w:val="en-US"/>
+                                <w:b/>
+                                <w:bCs/>
+                                <w:lang w:val="es-ES"/>
                               </w:rPr>
-                              <w:t>Spected</w:t>
+                              <w:t>Expected</w:t>
                             </w:r>
                             <w:proofErr w:type="spellEnd"/>
                             <w:r>
                               <w:rPr>
+                                <w:b/>
+                                <w:bCs/>
+                                <w:lang w:val="es-ES"/>
+                              </w:rPr>
+                              <w:t xml:space="preserve"> </w:t>
+                            </w:r>
+                            <w:r>
+                              <w:rPr>
+                                <w:b/>
+                                <w:bCs/>
                                 <w:lang w:val="en-US"/>
                               </w:rPr>
-                              <w:t xml:space="preserve"> results:</w:t>
+                              <w:t>results:</w:t>
                             </w:r>
                           </w:p>
                           <w:p>
@@ -1608,22 +1642,36 @@
                     <w:p>
                       <w:pPr>
                         <w:rPr>
+                          <w:b/>
+                          <w:bCs/>
                           <w:lang w:val="en-US"/>
                         </w:rPr>
                       </w:pPr>
                       <w:proofErr w:type="spellStart"/>
                       <w:r>
                         <w:rPr>
-                          <w:lang w:val="en-US"/>
+                          <w:b/>
+                          <w:bCs/>
+                          <w:lang w:val="es-ES"/>
                         </w:rPr>
-                        <w:t>Spected</w:t>
+                        <w:t>Expected</w:t>
                       </w:r>
                       <w:proofErr w:type="spellEnd"/>
                       <w:r>
                         <w:rPr>
+                          <w:b/>
+                          <w:bCs/>
+                          <w:lang w:val="es-ES"/>
+                        </w:rPr>
+                        <w:t xml:space="preserve"> </w:t>
+                      </w:r>
+                      <w:r>
+                        <w:rPr>
+                          <w:b/>
+                          <w:bCs/>
                           <w:lang w:val="en-US"/>
                         </w:rPr>
-                        <w:t xml:space="preserve"> results:</w:t>
+                        <w:t>results:</w:t>
                       </w:r>
                     </w:p>
                     <w:p>
@@ -2490,22 +2538,36 @@
                           <w:p>
                             <w:pPr>
                               <w:rPr>
+                                <w:b/>
+                                <w:bCs/>
                                 <w:lang w:val="en-US"/>
                               </w:rPr>
                             </w:pPr>
                             <w:proofErr w:type="spellStart"/>
                             <w:r>
                               <w:rPr>
-                                <w:lang w:val="en-US"/>
+                                <w:b/>
+                                <w:bCs/>
+                                <w:lang w:val="es-ES"/>
                               </w:rPr>
-                              <w:t>Spected</w:t>
+                              <w:t>Expected</w:t>
                             </w:r>
                             <w:proofErr w:type="spellEnd"/>
                             <w:r>
                               <w:rPr>
+                                <w:b/>
+                                <w:bCs/>
+                                <w:lang w:val="es-ES"/>
+                              </w:rPr>
+                              <w:t xml:space="preserve"> </w:t>
+                            </w:r>
+                            <w:r>
+                              <w:rPr>
+                                <w:b/>
+                                <w:bCs/>
                                 <w:lang w:val="en-US"/>
                               </w:rPr>
-                              <w:t xml:space="preserve"> results:</w:t>
+                              <w:t>results:</w:t>
                             </w:r>
                           </w:p>
                           <w:p>
@@ -2571,22 +2633,36 @@
                     <w:p>
                       <w:pPr>
                         <w:rPr>
+                          <w:b/>
+                          <w:bCs/>
                           <w:lang w:val="en-US"/>
                         </w:rPr>
                       </w:pPr>
                       <w:proofErr w:type="spellStart"/>
                       <w:r>
                         <w:rPr>
-                          <w:lang w:val="en-US"/>
+                          <w:b/>
+                          <w:bCs/>
+                          <w:lang w:val="es-ES"/>
                         </w:rPr>
-                        <w:t>Spected</w:t>
+                        <w:t>Expected</w:t>
                       </w:r>
                       <w:proofErr w:type="spellEnd"/>
                       <w:r>
                         <w:rPr>
+                          <w:b/>
+                          <w:bCs/>
+                          <w:lang w:val="es-ES"/>
+                        </w:rPr>
+                        <w:t xml:space="preserve"> </w:t>
+                      </w:r>
+                      <w:r>
+                        <w:rPr>
+                          <w:b/>
+                          <w:bCs/>
                           <w:lang w:val="en-US"/>
                         </w:rPr>
-                        <w:t xml:space="preserve"> results:</w:t>
+                        <w:t>results:</w:t>
                       </w:r>
                     </w:p>
                     <w:p>
@@ -3394,22 +3470,36 @@
                           <w:p>
                             <w:pPr>
                               <w:rPr>
+                                <w:b/>
+                                <w:bCs/>
                                 <w:lang w:val="en-US"/>
                               </w:rPr>
                             </w:pPr>
                             <w:proofErr w:type="spellStart"/>
                             <w:r>
                               <w:rPr>
-                                <w:lang w:val="en-US"/>
+                                <w:b/>
+                                <w:bCs/>
+                                <w:lang w:val="es-ES"/>
                               </w:rPr>
-                              <w:t>Spected</w:t>
+                              <w:t>Expected</w:t>
                             </w:r>
                             <w:proofErr w:type="spellEnd"/>
                             <w:r>
                               <w:rPr>
+                                <w:b/>
+                                <w:bCs/>
+                                <w:lang w:val="es-ES"/>
+                              </w:rPr>
+                              <w:t xml:space="preserve"> </w:t>
+                            </w:r>
+                            <w:r>
+                              <w:rPr>
+                                <w:b/>
+                                <w:bCs/>
                                 <w:lang w:val="en-US"/>
                               </w:rPr>
-                              <w:t xml:space="preserve"> results:</w:t>
+                              <w:t>results:</w:t>
                             </w:r>
                           </w:p>
                           <w:p>
@@ -3481,22 +3571,36 @@
                     <w:p>
                       <w:pPr>
                         <w:rPr>
+                          <w:b/>
+                          <w:bCs/>
                           <w:lang w:val="en-US"/>
                         </w:rPr>
                       </w:pPr>
                       <w:proofErr w:type="spellStart"/>
                       <w:r>
                         <w:rPr>
-                          <w:lang w:val="en-US"/>
+                          <w:b/>
+                          <w:bCs/>
+                          <w:lang w:val="es-ES"/>
                         </w:rPr>
-                        <w:t>Spected</w:t>
+                        <w:t>Expected</w:t>
                       </w:r>
                       <w:proofErr w:type="spellEnd"/>
                       <w:r>
                         <w:rPr>
+                          <w:b/>
+                          <w:bCs/>
+                          <w:lang w:val="es-ES"/>
+                        </w:rPr>
+                        <w:t xml:space="preserve"> </w:t>
+                      </w:r>
+                      <w:r>
+                        <w:rPr>
+                          <w:b/>
+                          <w:bCs/>
                           <w:lang w:val="en-US"/>
                         </w:rPr>
-                        <w:t xml:space="preserve"> results:</w:t>
+                        <w:t>results:</w:t>
                       </w:r>
                     </w:p>
                     <w:p>
@@ -4550,22 +4654,36 @@
                           <w:p>
                             <w:pPr>
                               <w:rPr>
+                                <w:b/>
+                                <w:bCs/>
                                 <w:lang w:val="en-US"/>
                               </w:rPr>
                             </w:pPr>
                             <w:proofErr w:type="spellStart"/>
                             <w:r>
                               <w:rPr>
-                                <w:lang w:val="en-US"/>
+                                <w:b/>
+                                <w:bCs/>
+                                <w:lang w:val="es-ES"/>
                               </w:rPr>
-                              <w:t>Spected</w:t>
+                              <w:t>Expected</w:t>
                             </w:r>
                             <w:proofErr w:type="spellEnd"/>
                             <w:r>
                               <w:rPr>
+                                <w:b/>
+                                <w:bCs/>
+                                <w:lang w:val="es-ES"/>
+                              </w:rPr>
+                              <w:t xml:space="preserve"> </w:t>
+                            </w:r>
+                            <w:r>
+                              <w:rPr>
+                                <w:b/>
+                                <w:bCs/>
                                 <w:lang w:val="en-US"/>
                               </w:rPr>
-                              <w:t xml:space="preserve"> results:</w:t>
+                              <w:t>results:</w:t>
                             </w:r>
                           </w:p>
                           <w:p>
@@ -4612,13 +4730,7 @@
                               <w:rPr>
                                 <w:lang w:val="es-ES"/>
                               </w:rPr>
-                              <w:t xml:space="preserve">: </w:t>
-                            </w:r>
-                            <w:r>
-                              <w:rPr>
-                                <w:lang w:val="es-ES"/>
-                              </w:rPr>
-                              <w:t>Yes</w:t>
+                              <w:t>: Yes</w:t>
                             </w:r>
                           </w:p>
                         </w:txbxContent>
@@ -4643,22 +4755,36 @@
                     <w:p>
                       <w:pPr>
                         <w:rPr>
+                          <w:b/>
+                          <w:bCs/>
                           <w:lang w:val="en-US"/>
                         </w:rPr>
                       </w:pPr>
                       <w:proofErr w:type="spellStart"/>
                       <w:r>
                         <w:rPr>
-                          <w:lang w:val="en-US"/>
+                          <w:b/>
+                          <w:bCs/>
+                          <w:lang w:val="es-ES"/>
                         </w:rPr>
-                        <w:t>Spected</w:t>
+                        <w:t>Expected</w:t>
                       </w:r>
                       <w:proofErr w:type="spellEnd"/>
                       <w:r>
                         <w:rPr>
+                          <w:b/>
+                          <w:bCs/>
+                          <w:lang w:val="es-ES"/>
+                        </w:rPr>
+                        <w:t xml:space="preserve"> </w:t>
+                      </w:r>
+                      <w:r>
+                        <w:rPr>
+                          <w:b/>
+                          <w:bCs/>
                           <w:lang w:val="en-US"/>
                         </w:rPr>
-                        <w:t xml:space="preserve"> results:</w:t>
+                        <w:t>results:</w:t>
                       </w:r>
                     </w:p>
                     <w:p>
@@ -4705,13 +4831,7 @@
                         <w:rPr>
                           <w:lang w:val="es-ES"/>
                         </w:rPr>
-                        <w:t xml:space="preserve">: </w:t>
-                      </w:r>
-                      <w:r>
-                        <w:rPr>
-                          <w:lang w:val="es-ES"/>
-                        </w:rPr>
-                        <w:t>Yes</w:t>
+                        <w:t>: Yes</w:t>
                       </w:r>
                     </w:p>
                   </w:txbxContent>
@@ -5716,22 +5836,36 @@
                           <w:p>
                             <w:pPr>
                               <w:rPr>
+                                <w:b/>
+                                <w:bCs/>
                                 <w:lang w:val="en-US"/>
                               </w:rPr>
                             </w:pPr>
                             <w:proofErr w:type="spellStart"/>
                             <w:r>
                               <w:rPr>
-                                <w:lang w:val="en-US"/>
+                                <w:b/>
+                                <w:bCs/>
+                                <w:lang w:val="es-ES"/>
                               </w:rPr>
-                              <w:t>Spected</w:t>
+                              <w:t>Expected</w:t>
                             </w:r>
                             <w:proofErr w:type="spellEnd"/>
                             <w:r>
                               <w:rPr>
+                                <w:b/>
+                                <w:bCs/>
+                                <w:lang w:val="es-ES"/>
+                              </w:rPr>
+                              <w:t xml:space="preserve"> </w:t>
+                            </w:r>
+                            <w:r>
+                              <w:rPr>
+                                <w:b/>
+                                <w:bCs/>
                                 <w:lang w:val="en-US"/>
                               </w:rPr>
-                              <w:t xml:space="preserve"> results:</w:t>
+                              <w:t>results:</w:t>
                             </w:r>
                           </w:p>
                           <w:p>
@@ -5778,13 +5912,7 @@
                               <w:rPr>
                                 <w:lang w:val="es-ES"/>
                               </w:rPr>
-                              <w:t xml:space="preserve">: </w:t>
-                            </w:r>
-                            <w:r>
-                              <w:rPr>
-                                <w:lang w:val="es-ES"/>
-                              </w:rPr>
-                              <w:t>No</w:t>
+                              <w:t>: No</w:t>
                             </w:r>
                           </w:p>
                         </w:txbxContent>
@@ -5809,22 +5937,36 @@
                     <w:p>
                       <w:pPr>
                         <w:rPr>
+                          <w:b/>
+                          <w:bCs/>
                           <w:lang w:val="en-US"/>
                         </w:rPr>
                       </w:pPr>
                       <w:proofErr w:type="spellStart"/>
                       <w:r>
                         <w:rPr>
-                          <w:lang w:val="en-US"/>
+                          <w:b/>
+                          <w:bCs/>
+                          <w:lang w:val="es-ES"/>
                         </w:rPr>
-                        <w:t>Spected</w:t>
+                        <w:t>Expected</w:t>
                       </w:r>
                       <w:proofErr w:type="spellEnd"/>
                       <w:r>
                         <w:rPr>
+                          <w:b/>
+                          <w:bCs/>
+                          <w:lang w:val="es-ES"/>
+                        </w:rPr>
+                        <w:t xml:space="preserve"> </w:t>
+                      </w:r>
+                      <w:r>
+                        <w:rPr>
+                          <w:b/>
+                          <w:bCs/>
                           <w:lang w:val="en-US"/>
                         </w:rPr>
-                        <w:t xml:space="preserve"> results:</w:t>
+                        <w:t>results:</w:t>
                       </w:r>
                     </w:p>
                     <w:p>
@@ -5871,13 +6013,7 @@
                         <w:rPr>
                           <w:lang w:val="es-ES"/>
                         </w:rPr>
-                        <w:t xml:space="preserve">: </w:t>
-                      </w:r>
-                      <w:r>
-                        <w:rPr>
-                          <w:lang w:val="es-ES"/>
-                        </w:rPr>
-                        <w:t>No</w:t>
+                        <w:t>: No</w:t>
                       </w:r>
                     </w:p>
                   </w:txbxContent>
@@ -7155,22 +7291,36 @@
                           <w:p>
                             <w:pPr>
                               <w:rPr>
+                                <w:b/>
+                                <w:bCs/>
                                 <w:lang w:val="en-US"/>
                               </w:rPr>
                             </w:pPr>
                             <w:proofErr w:type="spellStart"/>
                             <w:r>
                               <w:rPr>
-                                <w:lang w:val="en-US"/>
+                                <w:b/>
+                                <w:bCs/>
+                                <w:lang w:val="es-ES"/>
                               </w:rPr>
-                              <w:t>Spected</w:t>
+                              <w:t>Expected</w:t>
                             </w:r>
                             <w:proofErr w:type="spellEnd"/>
                             <w:r>
                               <w:rPr>
+                                <w:b/>
+                                <w:bCs/>
+                                <w:lang w:val="es-ES"/>
+                              </w:rPr>
+                              <w:t xml:space="preserve"> </w:t>
+                            </w:r>
+                            <w:r>
+                              <w:rPr>
+                                <w:b/>
+                                <w:bCs/>
                                 <w:lang w:val="en-US"/>
                               </w:rPr>
-                              <w:t xml:space="preserve"> results:</w:t>
+                              <w:t>results:</w:t>
                             </w:r>
                           </w:p>
                           <w:p>
@@ -7242,22 +7392,36 @@
                     <w:p>
                       <w:pPr>
                         <w:rPr>
+                          <w:b/>
+                          <w:bCs/>
                           <w:lang w:val="en-US"/>
                         </w:rPr>
                       </w:pPr>
                       <w:proofErr w:type="spellStart"/>
                       <w:r>
                         <w:rPr>
-                          <w:lang w:val="en-US"/>
+                          <w:b/>
+                          <w:bCs/>
+                          <w:lang w:val="es-ES"/>
                         </w:rPr>
-                        <w:t>Spected</w:t>
+                        <w:t>Expected</w:t>
                       </w:r>
                       <w:proofErr w:type="spellEnd"/>
                       <w:r>
                         <w:rPr>
+                          <w:b/>
+                          <w:bCs/>
+                          <w:lang w:val="es-ES"/>
+                        </w:rPr>
+                        <w:t xml:space="preserve"> </w:t>
+                      </w:r>
+                      <w:r>
+                        <w:rPr>
+                          <w:b/>
+                          <w:bCs/>
                           <w:lang w:val="en-US"/>
                         </w:rPr>
-                        <w:t xml:space="preserve"> results:</w:t>
+                        <w:t>results:</w:t>
                       </w:r>
                     </w:p>
                     <w:p>
@@ -8562,19 +8726,23 @@
                           <w:p>
                             <w:pPr>
                               <w:rPr>
+                                <w:b/>
+                                <w:bCs/>
                                 <w:lang w:val="en-US"/>
                               </w:rPr>
                             </w:pPr>
-                            <w:proofErr w:type="spellStart"/>
                             <w:r>
                               <w:rPr>
+                                <w:b/>
+                                <w:bCs/>
                                 <w:lang w:val="en-US"/>
                               </w:rPr>
-                              <w:t>Spected</w:t>
+                              <w:t>Expected</w:t>
                             </w:r>
-                            <w:proofErr w:type="spellEnd"/>
                             <w:r>
                               <w:rPr>
+                                <w:b/>
+                                <w:bCs/>
                                 <w:lang w:val="en-US"/>
                               </w:rPr>
                               <w:t xml:space="preserve"> results:</w:t>
@@ -8649,19 +8817,23 @@
                     <w:p>
                       <w:pPr>
                         <w:rPr>
+                          <w:b/>
+                          <w:bCs/>
                           <w:lang w:val="en-US"/>
                         </w:rPr>
                       </w:pPr>
-                      <w:proofErr w:type="spellStart"/>
                       <w:r>
                         <w:rPr>
+                          <w:b/>
+                          <w:bCs/>
                           <w:lang w:val="en-US"/>
                         </w:rPr>
-                        <w:t>Spected</w:t>
+                        <w:t>Expected</w:t>
                       </w:r>
-                      <w:proofErr w:type="spellEnd"/>
                       <w:r>
                         <w:rPr>
+                          <w:b/>
+                          <w:bCs/>
                           <w:lang w:val="en-US"/>
                         </w:rPr>
                         <w:t xml:space="preserve"> results:</w:t>
@@ -9320,313 +9492,253 @@
           <w:szCs w:val="18"/>
           <w:lang w:val="en-US"/>
         </w:rPr>
-        <w:t xml:space="preserve">Total time taken to detect changes and binarize on parallel 24.0 </w:t>
-      </w:r>
-      <w:r>
-        <w:rPr>
-          <w:rFonts w:ascii="Menlo" w:hAnsi="Menlo" w:cs="Menlo"/>
-          <w:color w:val="000000"/>
-          <w:sz w:val="18"/>
-          <w:szCs w:val="18"/>
-          <w:lang w:val="en-US"/>
-        </w:rPr>
-        <w:t>milliseconds</w:t>
-      </w:r>
-    </w:p>
-    <w:p>
-      <w:pPr>
-        <w:tabs>
-          <w:tab w:val="left" w:pos="560"/>
-          <w:tab w:val="left" w:pos="1120"/>
-          <w:tab w:val="left" w:pos="1680"/>
-          <w:tab w:val="left" w:pos="2240"/>
-          <w:tab w:val="left" w:pos="2800"/>
-          <w:tab w:val="left" w:pos="3360"/>
-          <w:tab w:val="left" w:pos="3920"/>
-          <w:tab w:val="left" w:pos="4480"/>
-          <w:tab w:val="left" w:pos="5040"/>
-          <w:tab w:val="left" w:pos="5600"/>
-          <w:tab w:val="left" w:pos="6160"/>
-          <w:tab w:val="left" w:pos="6720"/>
-        </w:tabs>
-        <w:autoSpaceDE w:val="0"/>
-        <w:autoSpaceDN w:val="0"/>
-        <w:adjustRightInd w:val="0"/>
-        <w:rPr>
-          <w:rFonts w:ascii="Menlo" w:hAnsi="Menlo" w:cs="Menlo"/>
-          <w:color w:val="000000"/>
-          <w:sz w:val="18"/>
-          <w:szCs w:val="18"/>
-          <w:lang w:val="en-US"/>
-        </w:rPr>
-      </w:pPr>
-      <w:r>
-        <w:rPr>
-          <w:rFonts w:ascii="Menlo" w:hAnsi="Menlo" w:cs="Menlo"/>
-          <w:color w:val="000000"/>
-          <w:sz w:val="18"/>
-          <w:szCs w:val="18"/>
-          <w:lang w:val="en-US"/>
-        </w:rPr>
-        <w:t xml:space="preserve">Total time taken to detect changes and binarize on sequential: 25.0 </w:t>
-      </w:r>
-      <w:r>
-        <w:rPr>
-          <w:rFonts w:ascii="Menlo" w:hAnsi="Menlo" w:cs="Menlo"/>
-          <w:color w:val="000000"/>
-          <w:sz w:val="18"/>
-          <w:szCs w:val="18"/>
-          <w:lang w:val="en-US"/>
-        </w:rPr>
-        <w:t>milliseconds</w:t>
-      </w:r>
-    </w:p>
-    <w:p>
-      <w:pPr>
-        <w:tabs>
-          <w:tab w:val="left" w:pos="560"/>
-          <w:tab w:val="left" w:pos="1120"/>
-          <w:tab w:val="left" w:pos="1680"/>
-          <w:tab w:val="left" w:pos="2240"/>
-          <w:tab w:val="left" w:pos="2800"/>
-          <w:tab w:val="left" w:pos="3360"/>
-          <w:tab w:val="left" w:pos="3920"/>
-          <w:tab w:val="left" w:pos="4480"/>
-          <w:tab w:val="left" w:pos="5040"/>
-          <w:tab w:val="left" w:pos="5600"/>
-          <w:tab w:val="left" w:pos="6160"/>
-          <w:tab w:val="left" w:pos="6720"/>
-        </w:tabs>
-        <w:autoSpaceDE w:val="0"/>
-        <w:autoSpaceDN w:val="0"/>
-        <w:adjustRightInd w:val="0"/>
-        <w:rPr>
-          <w:rFonts w:ascii="Menlo" w:hAnsi="Menlo" w:cs="Menlo"/>
-          <w:color w:val="000000"/>
-          <w:sz w:val="18"/>
-          <w:szCs w:val="18"/>
-          <w:lang w:val="en-US"/>
-        </w:rPr>
-      </w:pPr>
-    </w:p>
-    <w:p>
-      <w:pPr>
-        <w:tabs>
-          <w:tab w:val="left" w:pos="560"/>
-          <w:tab w:val="left" w:pos="1120"/>
-          <w:tab w:val="left" w:pos="1680"/>
-          <w:tab w:val="left" w:pos="2240"/>
-          <w:tab w:val="left" w:pos="2800"/>
-          <w:tab w:val="left" w:pos="3360"/>
-          <w:tab w:val="left" w:pos="3920"/>
-          <w:tab w:val="left" w:pos="4480"/>
-          <w:tab w:val="left" w:pos="5040"/>
-          <w:tab w:val="left" w:pos="5600"/>
-          <w:tab w:val="left" w:pos="6160"/>
-          <w:tab w:val="left" w:pos="6720"/>
-        </w:tabs>
-        <w:autoSpaceDE w:val="0"/>
-        <w:autoSpaceDN w:val="0"/>
-        <w:adjustRightInd w:val="0"/>
-        <w:rPr>
-          <w:rFonts w:ascii="Menlo" w:hAnsi="Menlo" w:cs="Menlo"/>
-          <w:color w:val="000000"/>
-          <w:sz w:val="18"/>
-          <w:szCs w:val="18"/>
-          <w:lang w:val="en-US"/>
-        </w:rPr>
-      </w:pPr>
-      <w:r>
-        <w:rPr>
-          <w:rFonts w:ascii="Menlo" w:hAnsi="Menlo" w:cs="Menlo"/>
-          <w:color w:val="000000"/>
-          <w:sz w:val="18"/>
-          <w:szCs w:val="18"/>
-          <w:lang w:val="en-US"/>
-        </w:rPr>
-        <w:t xml:space="preserve">Total time taken to reduce noise on parallel 65.0 </w:t>
-      </w:r>
-      <w:r>
-        <w:rPr>
-          <w:rFonts w:ascii="Menlo" w:hAnsi="Menlo" w:cs="Menlo"/>
-          <w:color w:val="000000"/>
-          <w:sz w:val="18"/>
-          <w:szCs w:val="18"/>
-          <w:lang w:val="en-US"/>
-        </w:rPr>
-        <w:t>milliseconds</w:t>
-      </w:r>
-    </w:p>
-    <w:p>
-      <w:pPr>
-        <w:tabs>
-          <w:tab w:val="left" w:pos="560"/>
-          <w:tab w:val="left" w:pos="1120"/>
-          <w:tab w:val="left" w:pos="1680"/>
-          <w:tab w:val="left" w:pos="2240"/>
-          <w:tab w:val="left" w:pos="2800"/>
-          <w:tab w:val="left" w:pos="3360"/>
-          <w:tab w:val="left" w:pos="3920"/>
-          <w:tab w:val="left" w:pos="4480"/>
-          <w:tab w:val="left" w:pos="5040"/>
-          <w:tab w:val="left" w:pos="5600"/>
-          <w:tab w:val="left" w:pos="6160"/>
-          <w:tab w:val="left" w:pos="6720"/>
-        </w:tabs>
-        <w:autoSpaceDE w:val="0"/>
-        <w:autoSpaceDN w:val="0"/>
-        <w:adjustRightInd w:val="0"/>
-        <w:rPr>
-          <w:rFonts w:ascii="Menlo" w:hAnsi="Menlo" w:cs="Menlo"/>
-          <w:color w:val="000000"/>
-          <w:sz w:val="18"/>
-          <w:szCs w:val="18"/>
-          <w:lang w:val="en-US"/>
-        </w:rPr>
-      </w:pPr>
-      <w:r>
-        <w:rPr>
-          <w:rFonts w:ascii="Menlo" w:hAnsi="Menlo" w:cs="Menlo"/>
-          <w:color w:val="000000"/>
-          <w:sz w:val="18"/>
-          <w:szCs w:val="18"/>
-          <w:lang w:val="en-US"/>
-        </w:rPr>
-        <w:t xml:space="preserve">Total time taken to reduce noise on sequential: 187.0 </w:t>
-      </w:r>
-      <w:r>
-        <w:rPr>
-          <w:rFonts w:ascii="Menlo" w:hAnsi="Menlo" w:cs="Menlo"/>
-          <w:color w:val="000000"/>
-          <w:sz w:val="18"/>
-          <w:szCs w:val="18"/>
-          <w:lang w:val="en-US"/>
-        </w:rPr>
-        <w:t>milliseconds</w:t>
-      </w:r>
-    </w:p>
-    <w:p>
-      <w:pPr>
-        <w:tabs>
-          <w:tab w:val="left" w:pos="560"/>
-          <w:tab w:val="left" w:pos="1120"/>
-          <w:tab w:val="left" w:pos="1680"/>
-          <w:tab w:val="left" w:pos="2240"/>
-          <w:tab w:val="left" w:pos="2800"/>
-          <w:tab w:val="left" w:pos="3360"/>
-          <w:tab w:val="left" w:pos="3920"/>
-          <w:tab w:val="left" w:pos="4480"/>
-          <w:tab w:val="left" w:pos="5040"/>
-          <w:tab w:val="left" w:pos="5600"/>
-          <w:tab w:val="left" w:pos="6160"/>
-          <w:tab w:val="left" w:pos="6720"/>
-        </w:tabs>
-        <w:autoSpaceDE w:val="0"/>
-        <w:autoSpaceDN w:val="0"/>
-        <w:adjustRightInd w:val="0"/>
-        <w:rPr>
-          <w:rFonts w:ascii="Menlo" w:hAnsi="Menlo" w:cs="Menlo"/>
-          <w:color w:val="000000"/>
-          <w:sz w:val="18"/>
-          <w:szCs w:val="18"/>
-          <w:lang w:val="en-US"/>
-        </w:rPr>
-      </w:pPr>
-    </w:p>
-    <w:p>
-      <w:pPr>
-        <w:tabs>
-          <w:tab w:val="left" w:pos="560"/>
-          <w:tab w:val="left" w:pos="1120"/>
-          <w:tab w:val="left" w:pos="1680"/>
-          <w:tab w:val="left" w:pos="2240"/>
-          <w:tab w:val="left" w:pos="2800"/>
-          <w:tab w:val="left" w:pos="3360"/>
-          <w:tab w:val="left" w:pos="3920"/>
-          <w:tab w:val="left" w:pos="4480"/>
-          <w:tab w:val="left" w:pos="5040"/>
-          <w:tab w:val="left" w:pos="5600"/>
-          <w:tab w:val="left" w:pos="6160"/>
-          <w:tab w:val="left" w:pos="6720"/>
-        </w:tabs>
-        <w:autoSpaceDE w:val="0"/>
-        <w:autoSpaceDN w:val="0"/>
-        <w:adjustRightInd w:val="0"/>
-        <w:rPr>
-          <w:rFonts w:ascii="Menlo" w:hAnsi="Menlo" w:cs="Menlo"/>
-          <w:color w:val="000000"/>
-          <w:sz w:val="18"/>
-          <w:szCs w:val="18"/>
-          <w:lang w:val="en-US"/>
-        </w:rPr>
-      </w:pPr>
-      <w:r>
-        <w:rPr>
-          <w:rFonts w:ascii="Menlo" w:hAnsi="Menlo" w:cs="Menlo"/>
-          <w:color w:val="000000"/>
-          <w:sz w:val="18"/>
-          <w:szCs w:val="18"/>
-          <w:lang w:val="en-US"/>
-        </w:rPr>
-        <w:t xml:space="preserve">Total time taken to detect people on parallel 34.0 </w:t>
-      </w:r>
-      <w:r>
-        <w:rPr>
-          <w:rFonts w:ascii="Menlo" w:hAnsi="Menlo" w:cs="Menlo"/>
-          <w:color w:val="000000"/>
-          <w:sz w:val="18"/>
-          <w:szCs w:val="18"/>
-          <w:lang w:val="en-US"/>
-        </w:rPr>
-        <w:t>milliseconds</w:t>
-      </w:r>
-    </w:p>
-    <w:p>
-      <w:pPr>
-        <w:tabs>
-          <w:tab w:val="left" w:pos="560"/>
-          <w:tab w:val="left" w:pos="1120"/>
-          <w:tab w:val="left" w:pos="1680"/>
-          <w:tab w:val="left" w:pos="2240"/>
-          <w:tab w:val="left" w:pos="2800"/>
-          <w:tab w:val="left" w:pos="3360"/>
-          <w:tab w:val="left" w:pos="3920"/>
-          <w:tab w:val="left" w:pos="4480"/>
-          <w:tab w:val="left" w:pos="5040"/>
-          <w:tab w:val="left" w:pos="5600"/>
-          <w:tab w:val="left" w:pos="6160"/>
-          <w:tab w:val="left" w:pos="6720"/>
-        </w:tabs>
-        <w:autoSpaceDE w:val="0"/>
-        <w:autoSpaceDN w:val="0"/>
-        <w:adjustRightInd w:val="0"/>
-        <w:rPr>
-          <w:rFonts w:ascii="Menlo" w:hAnsi="Menlo" w:cs="Menlo"/>
-          <w:color w:val="000000"/>
-          <w:sz w:val="18"/>
-          <w:szCs w:val="18"/>
-          <w:lang w:val="en-US"/>
-        </w:rPr>
-      </w:pPr>
-      <w:r>
-        <w:rPr>
-          <w:rFonts w:ascii="Menlo" w:hAnsi="Menlo" w:cs="Menlo"/>
-          <w:color w:val="000000"/>
-          <w:sz w:val="18"/>
-          <w:szCs w:val="18"/>
-          <w:lang w:val="en-US"/>
-        </w:rPr>
-        <w:t xml:space="preserve">Total time taken to detect people on sequential: 45.0 </w:t>
-      </w:r>
-      <w:r>
-        <w:rPr>
-          <w:rFonts w:ascii="Menlo" w:hAnsi="Menlo" w:cs="Menlo"/>
-          <w:color w:val="000000"/>
-          <w:sz w:val="18"/>
-          <w:szCs w:val="18"/>
-          <w:lang w:val="en-US"/>
-        </w:rPr>
-        <w:t>milliseconds</w:t>
+        <w:t>Total time taken to detect changes and binarize on parallel 24.0 milliseconds</w:t>
+      </w:r>
+    </w:p>
+    <w:p>
+      <w:pPr>
+        <w:tabs>
+          <w:tab w:val="left" w:pos="560"/>
+          <w:tab w:val="left" w:pos="1120"/>
+          <w:tab w:val="left" w:pos="1680"/>
+          <w:tab w:val="left" w:pos="2240"/>
+          <w:tab w:val="left" w:pos="2800"/>
+          <w:tab w:val="left" w:pos="3360"/>
+          <w:tab w:val="left" w:pos="3920"/>
+          <w:tab w:val="left" w:pos="4480"/>
+          <w:tab w:val="left" w:pos="5040"/>
+          <w:tab w:val="left" w:pos="5600"/>
+          <w:tab w:val="left" w:pos="6160"/>
+          <w:tab w:val="left" w:pos="6720"/>
+        </w:tabs>
+        <w:autoSpaceDE w:val="0"/>
+        <w:autoSpaceDN w:val="0"/>
+        <w:adjustRightInd w:val="0"/>
+        <w:rPr>
+          <w:rFonts w:ascii="Menlo" w:hAnsi="Menlo" w:cs="Menlo"/>
+          <w:color w:val="000000"/>
+          <w:sz w:val="18"/>
+          <w:szCs w:val="18"/>
+          <w:lang w:val="en-US"/>
+        </w:rPr>
+      </w:pPr>
+      <w:r>
+        <w:rPr>
+          <w:rFonts w:ascii="Menlo" w:hAnsi="Menlo" w:cs="Menlo"/>
+          <w:color w:val="000000"/>
+          <w:sz w:val="18"/>
+          <w:szCs w:val="18"/>
+          <w:lang w:val="en-US"/>
+        </w:rPr>
+        <w:t>Total time taken to detect changes and binarize on sequential: 25.0 milliseconds</w:t>
+      </w:r>
+    </w:p>
+    <w:p>
+      <w:pPr>
+        <w:tabs>
+          <w:tab w:val="left" w:pos="560"/>
+          <w:tab w:val="left" w:pos="1120"/>
+          <w:tab w:val="left" w:pos="1680"/>
+          <w:tab w:val="left" w:pos="2240"/>
+          <w:tab w:val="left" w:pos="2800"/>
+          <w:tab w:val="left" w:pos="3360"/>
+          <w:tab w:val="left" w:pos="3920"/>
+          <w:tab w:val="left" w:pos="4480"/>
+          <w:tab w:val="left" w:pos="5040"/>
+          <w:tab w:val="left" w:pos="5600"/>
+          <w:tab w:val="left" w:pos="6160"/>
+          <w:tab w:val="left" w:pos="6720"/>
+        </w:tabs>
+        <w:autoSpaceDE w:val="0"/>
+        <w:autoSpaceDN w:val="0"/>
+        <w:adjustRightInd w:val="0"/>
+        <w:rPr>
+          <w:rFonts w:ascii="Menlo" w:hAnsi="Menlo" w:cs="Menlo"/>
+          <w:color w:val="000000"/>
+          <w:sz w:val="18"/>
+          <w:szCs w:val="18"/>
+          <w:lang w:val="en-US"/>
+        </w:rPr>
+      </w:pPr>
+    </w:p>
+    <w:p>
+      <w:pPr>
+        <w:tabs>
+          <w:tab w:val="left" w:pos="560"/>
+          <w:tab w:val="left" w:pos="1120"/>
+          <w:tab w:val="left" w:pos="1680"/>
+          <w:tab w:val="left" w:pos="2240"/>
+          <w:tab w:val="left" w:pos="2800"/>
+          <w:tab w:val="left" w:pos="3360"/>
+          <w:tab w:val="left" w:pos="3920"/>
+          <w:tab w:val="left" w:pos="4480"/>
+          <w:tab w:val="left" w:pos="5040"/>
+          <w:tab w:val="left" w:pos="5600"/>
+          <w:tab w:val="left" w:pos="6160"/>
+          <w:tab w:val="left" w:pos="6720"/>
+        </w:tabs>
+        <w:autoSpaceDE w:val="0"/>
+        <w:autoSpaceDN w:val="0"/>
+        <w:adjustRightInd w:val="0"/>
+        <w:rPr>
+          <w:rFonts w:ascii="Menlo" w:hAnsi="Menlo" w:cs="Menlo"/>
+          <w:color w:val="000000"/>
+          <w:sz w:val="18"/>
+          <w:szCs w:val="18"/>
+          <w:lang w:val="en-US"/>
+        </w:rPr>
+      </w:pPr>
+      <w:r>
+        <w:rPr>
+          <w:rFonts w:ascii="Menlo" w:hAnsi="Menlo" w:cs="Menlo"/>
+          <w:color w:val="000000"/>
+          <w:sz w:val="18"/>
+          <w:szCs w:val="18"/>
+          <w:lang w:val="en-US"/>
+        </w:rPr>
+        <w:t>Total time taken to reduce noise on parallel 65.0 milliseconds</w:t>
+      </w:r>
+    </w:p>
+    <w:p>
+      <w:pPr>
+        <w:tabs>
+          <w:tab w:val="left" w:pos="560"/>
+          <w:tab w:val="left" w:pos="1120"/>
+          <w:tab w:val="left" w:pos="1680"/>
+          <w:tab w:val="left" w:pos="2240"/>
+          <w:tab w:val="left" w:pos="2800"/>
+          <w:tab w:val="left" w:pos="3360"/>
+          <w:tab w:val="left" w:pos="3920"/>
+          <w:tab w:val="left" w:pos="4480"/>
+          <w:tab w:val="left" w:pos="5040"/>
+          <w:tab w:val="left" w:pos="5600"/>
+          <w:tab w:val="left" w:pos="6160"/>
+          <w:tab w:val="left" w:pos="6720"/>
+        </w:tabs>
+        <w:autoSpaceDE w:val="0"/>
+        <w:autoSpaceDN w:val="0"/>
+        <w:adjustRightInd w:val="0"/>
+        <w:rPr>
+          <w:rFonts w:ascii="Menlo" w:hAnsi="Menlo" w:cs="Menlo"/>
+          <w:color w:val="000000"/>
+          <w:sz w:val="18"/>
+          <w:szCs w:val="18"/>
+          <w:lang w:val="en-US"/>
+        </w:rPr>
+      </w:pPr>
+      <w:r>
+        <w:rPr>
+          <w:rFonts w:ascii="Menlo" w:hAnsi="Menlo" w:cs="Menlo"/>
+          <w:color w:val="000000"/>
+          <w:sz w:val="18"/>
+          <w:szCs w:val="18"/>
+          <w:lang w:val="en-US"/>
+        </w:rPr>
+        <w:t>Total time taken to reduce noise on sequential: 187.0 milliseconds</w:t>
+      </w:r>
+    </w:p>
+    <w:p>
+      <w:pPr>
+        <w:tabs>
+          <w:tab w:val="left" w:pos="560"/>
+          <w:tab w:val="left" w:pos="1120"/>
+          <w:tab w:val="left" w:pos="1680"/>
+          <w:tab w:val="left" w:pos="2240"/>
+          <w:tab w:val="left" w:pos="2800"/>
+          <w:tab w:val="left" w:pos="3360"/>
+          <w:tab w:val="left" w:pos="3920"/>
+          <w:tab w:val="left" w:pos="4480"/>
+          <w:tab w:val="left" w:pos="5040"/>
+          <w:tab w:val="left" w:pos="5600"/>
+          <w:tab w:val="left" w:pos="6160"/>
+          <w:tab w:val="left" w:pos="6720"/>
+        </w:tabs>
+        <w:autoSpaceDE w:val="0"/>
+        <w:autoSpaceDN w:val="0"/>
+        <w:adjustRightInd w:val="0"/>
+        <w:rPr>
+          <w:rFonts w:ascii="Menlo" w:hAnsi="Menlo" w:cs="Menlo"/>
+          <w:color w:val="000000"/>
+          <w:sz w:val="18"/>
+          <w:szCs w:val="18"/>
+          <w:lang w:val="en-US"/>
+        </w:rPr>
+      </w:pPr>
+    </w:p>
+    <w:p>
+      <w:pPr>
+        <w:tabs>
+          <w:tab w:val="left" w:pos="560"/>
+          <w:tab w:val="left" w:pos="1120"/>
+          <w:tab w:val="left" w:pos="1680"/>
+          <w:tab w:val="left" w:pos="2240"/>
+          <w:tab w:val="left" w:pos="2800"/>
+          <w:tab w:val="left" w:pos="3360"/>
+          <w:tab w:val="left" w:pos="3920"/>
+          <w:tab w:val="left" w:pos="4480"/>
+          <w:tab w:val="left" w:pos="5040"/>
+          <w:tab w:val="left" w:pos="5600"/>
+          <w:tab w:val="left" w:pos="6160"/>
+          <w:tab w:val="left" w:pos="6720"/>
+        </w:tabs>
+        <w:autoSpaceDE w:val="0"/>
+        <w:autoSpaceDN w:val="0"/>
+        <w:adjustRightInd w:val="0"/>
+        <w:rPr>
+          <w:rFonts w:ascii="Menlo" w:hAnsi="Menlo" w:cs="Menlo"/>
+          <w:color w:val="000000"/>
+          <w:sz w:val="18"/>
+          <w:szCs w:val="18"/>
+          <w:lang w:val="en-US"/>
+        </w:rPr>
+      </w:pPr>
+      <w:r>
+        <w:rPr>
+          <w:rFonts w:ascii="Menlo" w:hAnsi="Menlo" w:cs="Menlo"/>
+          <w:color w:val="000000"/>
+          <w:sz w:val="18"/>
+          <w:szCs w:val="18"/>
+          <w:lang w:val="en-US"/>
+        </w:rPr>
+        <w:t>Total time taken to detect people on parallel 34.0 milliseconds</w:t>
+      </w:r>
+    </w:p>
+    <w:p>
+      <w:pPr>
+        <w:tabs>
+          <w:tab w:val="left" w:pos="560"/>
+          <w:tab w:val="left" w:pos="1120"/>
+          <w:tab w:val="left" w:pos="1680"/>
+          <w:tab w:val="left" w:pos="2240"/>
+          <w:tab w:val="left" w:pos="2800"/>
+          <w:tab w:val="left" w:pos="3360"/>
+          <w:tab w:val="left" w:pos="3920"/>
+          <w:tab w:val="left" w:pos="4480"/>
+          <w:tab w:val="left" w:pos="5040"/>
+          <w:tab w:val="left" w:pos="5600"/>
+          <w:tab w:val="left" w:pos="6160"/>
+          <w:tab w:val="left" w:pos="6720"/>
+        </w:tabs>
+        <w:autoSpaceDE w:val="0"/>
+        <w:autoSpaceDN w:val="0"/>
+        <w:adjustRightInd w:val="0"/>
+        <w:rPr>
+          <w:rFonts w:ascii="Menlo" w:hAnsi="Menlo" w:cs="Menlo"/>
+          <w:color w:val="000000"/>
+          <w:sz w:val="18"/>
+          <w:szCs w:val="18"/>
+          <w:lang w:val="en-US"/>
+        </w:rPr>
+      </w:pPr>
+      <w:r>
+        <w:rPr>
+          <w:rFonts w:ascii="Menlo" w:hAnsi="Menlo" w:cs="Menlo"/>
+          <w:color w:val="000000"/>
+          <w:sz w:val="18"/>
+          <w:szCs w:val="18"/>
+          <w:lang w:val="en-US"/>
+        </w:rPr>
+        <w:t>Total time taken to detect people on sequential: 45.0 milliseconds</w:t>
       </w:r>
     </w:p>
     <w:p>
@@ -9999,19 +10111,23 @@
                           <w:p>
                             <w:pPr>
                               <w:rPr>
+                                <w:b/>
+                                <w:bCs/>
                                 <w:lang w:val="en-US"/>
                               </w:rPr>
                             </w:pPr>
-                            <w:proofErr w:type="spellStart"/>
                             <w:r>
                               <w:rPr>
+                                <w:b/>
+                                <w:bCs/>
                                 <w:lang w:val="en-US"/>
                               </w:rPr>
-                              <w:t>Spected</w:t>
+                              <w:t>Expected</w:t>
                             </w:r>
-                            <w:proofErr w:type="spellEnd"/>
                             <w:r>
                               <w:rPr>
+                                <w:b/>
+                                <w:bCs/>
                                 <w:lang w:val="en-US"/>
                               </w:rPr>
                               <w:t xml:space="preserve"> results:</w:t>
@@ -10086,19 +10202,23 @@
                     <w:p>
                       <w:pPr>
                         <w:rPr>
+                          <w:b/>
+                          <w:bCs/>
                           <w:lang w:val="en-US"/>
                         </w:rPr>
                       </w:pPr>
-                      <w:proofErr w:type="spellStart"/>
                       <w:r>
                         <w:rPr>
+                          <w:b/>
+                          <w:bCs/>
                           <w:lang w:val="en-US"/>
                         </w:rPr>
-                        <w:t>Spected</w:t>
+                        <w:t>Expected</w:t>
                       </w:r>
-                      <w:proofErr w:type="spellEnd"/>
                       <w:r>
                         <w:rPr>
+                          <w:b/>
+                          <w:bCs/>
                           <w:lang w:val="en-US"/>
                         </w:rPr>
                         <w:t xml:space="preserve"> results:</w:t>
@@ -11615,22 +11735,26 @@
                           <w:p>
                             <w:pPr>
                               <w:rPr>
+                                <w:b/>
+                                <w:bCs/>
                                 <w:lang w:val="en-US"/>
                               </w:rPr>
                             </w:pPr>
-                            <w:proofErr w:type="spellStart"/>
                             <w:r>
                               <w:rPr>
+                                <w:b/>
+                                <w:bCs/>
                                 <w:lang w:val="en-US"/>
                               </w:rPr>
-                              <w:t>Spected</w:t>
+                              <w:t xml:space="preserve">Expected </w:t>
                             </w:r>
-                            <w:proofErr w:type="spellEnd"/>
                             <w:r>
                               <w:rPr>
+                                <w:b/>
+                                <w:bCs/>
                                 <w:lang w:val="en-US"/>
                               </w:rPr>
-                              <w:t xml:space="preserve"> results:</w:t>
+                              <w:t>results:</w:t>
                             </w:r>
                           </w:p>
                           <w:p>
@@ -11702,22 +11826,26 @@
                     <w:p>
                       <w:pPr>
                         <w:rPr>
+                          <w:b/>
+                          <w:bCs/>
                           <w:lang w:val="en-US"/>
                         </w:rPr>
                       </w:pPr>
-                      <w:proofErr w:type="spellStart"/>
                       <w:r>
                         <w:rPr>
+                          <w:b/>
+                          <w:bCs/>
                           <w:lang w:val="en-US"/>
                         </w:rPr>
-                        <w:t>Spected</w:t>
+                        <w:t xml:space="preserve">Expected </w:t>
                       </w:r>
-                      <w:proofErr w:type="spellEnd"/>
                       <w:r>
                         <w:rPr>
+                          <w:b/>
+                          <w:bCs/>
                           <w:lang w:val="en-US"/>
                         </w:rPr>
-                        <w:t xml:space="preserve"> results:</w:t>
+                        <w:t>results:</w:t>
                       </w:r>
                     </w:p>
                     <w:p>
@@ -13261,22 +13389,26 @@
                           <w:p>
                             <w:pPr>
                               <w:rPr>
+                                <w:b/>
+                                <w:bCs/>
                                 <w:lang w:val="en-US"/>
                               </w:rPr>
                             </w:pPr>
-                            <w:proofErr w:type="spellStart"/>
                             <w:r>
                               <w:rPr>
+                                <w:b/>
+                                <w:bCs/>
                                 <w:lang w:val="en-US"/>
                               </w:rPr>
-                              <w:t>Spected</w:t>
+                              <w:t xml:space="preserve">Expected </w:t>
                             </w:r>
-                            <w:proofErr w:type="spellEnd"/>
                             <w:r>
                               <w:rPr>
+                                <w:b/>
+                                <w:bCs/>
                                 <w:lang w:val="en-US"/>
                               </w:rPr>
-                              <w:t xml:space="preserve"> results:</w:t>
+                              <w:t>results:</w:t>
                             </w:r>
                           </w:p>
                           <w:p>
@@ -13348,22 +13480,26 @@
                     <w:p>
                       <w:pPr>
                         <w:rPr>
+                          <w:b/>
+                          <w:bCs/>
                           <w:lang w:val="en-US"/>
                         </w:rPr>
                       </w:pPr>
-                      <w:proofErr w:type="spellStart"/>
                       <w:r>
                         <w:rPr>
+                          <w:b/>
+                          <w:bCs/>
                           <w:lang w:val="en-US"/>
                         </w:rPr>
-                        <w:t>Spected</w:t>
+                        <w:t xml:space="preserve">Expected </w:t>
                       </w:r>
-                      <w:proofErr w:type="spellEnd"/>
                       <w:r>
                         <w:rPr>
+                          <w:b/>
+                          <w:bCs/>
                           <w:lang w:val="en-US"/>
                         </w:rPr>
-                        <w:t xml:space="preserve"> results:</w:t>
+                        <w:t>results:</w:t>
                       </w:r>
                     </w:p>
                     <w:p>
@@ -15141,22 +15277,26 @@
                           <w:p>
                             <w:pPr>
                               <w:rPr>
+                                <w:b/>
+                                <w:bCs/>
                                 <w:lang w:val="en-US"/>
                               </w:rPr>
                             </w:pPr>
-                            <w:proofErr w:type="spellStart"/>
                             <w:r>
                               <w:rPr>
+                                <w:b/>
+                                <w:bCs/>
                                 <w:lang w:val="en-US"/>
                               </w:rPr>
-                              <w:t>Spected</w:t>
+                              <w:t xml:space="preserve">Expected </w:t>
                             </w:r>
-                            <w:proofErr w:type="spellEnd"/>
                             <w:r>
                               <w:rPr>
+                                <w:b/>
+                                <w:bCs/>
                                 <w:lang w:val="en-US"/>
                               </w:rPr>
-                              <w:t xml:space="preserve"> results:</w:t>
+                              <w:t>results:</w:t>
                             </w:r>
                           </w:p>
                           <w:p>
@@ -15228,22 +15368,26 @@
                     <w:p>
                       <w:pPr>
                         <w:rPr>
+                          <w:b/>
+                          <w:bCs/>
                           <w:lang w:val="en-US"/>
                         </w:rPr>
                       </w:pPr>
-                      <w:proofErr w:type="spellStart"/>
                       <w:r>
                         <w:rPr>
+                          <w:b/>
+                          <w:bCs/>
                           <w:lang w:val="en-US"/>
                         </w:rPr>
-                        <w:t>Spected</w:t>
+                        <w:t xml:space="preserve">Expected </w:t>
                       </w:r>
-                      <w:proofErr w:type="spellEnd"/>
                       <w:r>
                         <w:rPr>
+                          <w:b/>
+                          <w:bCs/>
                           <w:lang w:val="en-US"/>
                         </w:rPr>
-                        <w:t xml:space="preserve"> results:</w:t>
+                        <w:t>results:</w:t>
                       </w:r>
                     </w:p>
                     <w:p>
@@ -16427,19 +16571,23 @@
                           <w:p>
                             <w:pPr>
                               <w:rPr>
+                                <w:b/>
+                                <w:bCs/>
                                 <w:lang w:val="en-US"/>
                               </w:rPr>
                             </w:pPr>
-                            <w:proofErr w:type="spellStart"/>
                             <w:r>
                               <w:rPr>
+                                <w:b/>
+                                <w:bCs/>
                                 <w:lang w:val="en-US"/>
                               </w:rPr>
-                              <w:t>Spected</w:t>
+                              <w:t>Expected</w:t>
                             </w:r>
-                            <w:proofErr w:type="spellEnd"/>
                             <w:r>
                               <w:rPr>
+                                <w:b/>
+                                <w:bCs/>
                                 <w:lang w:val="en-US"/>
                               </w:rPr>
                               <w:t xml:space="preserve"> results:</w:t>
@@ -16517,19 +16665,23 @@
                     <w:p>
                       <w:pPr>
                         <w:rPr>
+                          <w:b/>
+                          <w:bCs/>
                           <w:lang w:val="en-US"/>
                         </w:rPr>
                       </w:pPr>
-                      <w:proofErr w:type="spellStart"/>
                       <w:r>
                         <w:rPr>
+                          <w:b/>
+                          <w:bCs/>
                           <w:lang w:val="en-US"/>
                         </w:rPr>
-                        <w:t>Spected</w:t>
+                        <w:t>Expected</w:t>
                       </w:r>
-                      <w:proofErr w:type="spellEnd"/>
                       <w:r>
                         <w:rPr>
+                          <w:b/>
+                          <w:bCs/>
                           <w:lang w:val="en-US"/>
                         </w:rPr>
                         <w:t xml:space="preserve"> results:</w:t>
@@ -17896,22 +18048,26 @@
                           <w:p>
                             <w:pPr>
                               <w:rPr>
+                                <w:b/>
+                                <w:bCs/>
                                 <w:lang w:val="en-US"/>
                               </w:rPr>
                             </w:pPr>
-                            <w:proofErr w:type="spellStart"/>
                             <w:r>
                               <w:rPr>
+                                <w:b/>
+                                <w:bCs/>
                                 <w:lang w:val="en-US"/>
                               </w:rPr>
-                              <w:t>Spected</w:t>
+                              <w:t xml:space="preserve">Expected </w:t>
                             </w:r>
-                            <w:proofErr w:type="spellEnd"/>
                             <w:r>
                               <w:rPr>
+                                <w:b/>
+                                <w:bCs/>
                                 <w:lang w:val="en-US"/>
                               </w:rPr>
-                              <w:t xml:space="preserve"> results:</w:t>
+                              <w:t>results:</w:t>
                             </w:r>
                           </w:p>
                           <w:p>
@@ -17986,22 +18142,26 @@
                     <w:p>
                       <w:pPr>
                         <w:rPr>
+                          <w:b/>
+                          <w:bCs/>
                           <w:lang w:val="en-US"/>
                         </w:rPr>
                       </w:pPr>
-                      <w:proofErr w:type="spellStart"/>
                       <w:r>
                         <w:rPr>
+                          <w:b/>
+                          <w:bCs/>
                           <w:lang w:val="en-US"/>
                         </w:rPr>
-                        <w:t>Spected</w:t>
+                        <w:t xml:space="preserve">Expected </w:t>
                       </w:r>
-                      <w:proofErr w:type="spellEnd"/>
                       <w:r>
                         <w:rPr>
+                          <w:b/>
+                          <w:bCs/>
                           <w:lang w:val="en-US"/>
                         </w:rPr>
-                        <w:t xml:space="preserve"> results:</w:t>
+                        <w:t>results:</w:t>
                       </w:r>
                     </w:p>
                     <w:p>
@@ -19435,22 +19595,26 @@
                           <w:p>
                             <w:pPr>
                               <w:rPr>
+                                <w:b/>
+                                <w:bCs/>
                                 <w:lang w:val="en-US"/>
                               </w:rPr>
                             </w:pPr>
-                            <w:proofErr w:type="spellStart"/>
                             <w:r>
                               <w:rPr>
+                                <w:b/>
+                                <w:bCs/>
                                 <w:lang w:val="en-US"/>
                               </w:rPr>
-                              <w:t>Spected</w:t>
+                              <w:t xml:space="preserve">Expected </w:t>
                             </w:r>
-                            <w:proofErr w:type="spellEnd"/>
                             <w:r>
                               <w:rPr>
+                                <w:b/>
+                                <w:bCs/>
                                 <w:lang w:val="en-US"/>
                               </w:rPr>
-                              <w:t xml:space="preserve"> results:</w:t>
+                              <w:t>results:</w:t>
                             </w:r>
                           </w:p>
                           <w:p>
@@ -19497,13 +19661,7 @@
                               <w:rPr>
                                 <w:lang w:val="es-ES"/>
                               </w:rPr>
-                              <w:t xml:space="preserve">: </w:t>
-                            </w:r>
-                            <w:r>
-                              <w:rPr>
-                                <w:lang w:val="es-ES"/>
-                              </w:rPr>
-                              <w:t>Yes</w:t>
+                              <w:t>: Yes</w:t>
                             </w:r>
                           </w:p>
                         </w:txbxContent>
@@ -19531,22 +19689,26 @@
                     <w:p>
                       <w:pPr>
                         <w:rPr>
+                          <w:b/>
+                          <w:bCs/>
                           <w:lang w:val="en-US"/>
                         </w:rPr>
                       </w:pPr>
-                      <w:proofErr w:type="spellStart"/>
                       <w:r>
                         <w:rPr>
+                          <w:b/>
+                          <w:bCs/>
                           <w:lang w:val="en-US"/>
                         </w:rPr>
-                        <w:t>Spected</w:t>
+                        <w:t xml:space="preserve">Expected </w:t>
                       </w:r>
-                      <w:proofErr w:type="spellEnd"/>
                       <w:r>
                         <w:rPr>
+                          <w:b/>
+                          <w:bCs/>
                           <w:lang w:val="en-US"/>
                         </w:rPr>
-                        <w:t xml:space="preserve"> results:</w:t>
+                        <w:t>results:</w:t>
                       </w:r>
                     </w:p>
                     <w:p>
@@ -19593,13 +19755,7 @@
                         <w:rPr>
                           <w:lang w:val="es-ES"/>
                         </w:rPr>
-                        <w:t xml:space="preserve">: </w:t>
-                      </w:r>
-                      <w:r>
-                        <w:rPr>
-                          <w:lang w:val="es-ES"/>
-                        </w:rPr>
-                        <w:t>Yes</w:t>
+                        <w:t>: Yes</w:t>
                       </w:r>
                     </w:p>
                   </w:txbxContent>
@@ -20986,22 +21142,26 @@
                           <w:p>
                             <w:pPr>
                               <w:rPr>
+                                <w:b/>
+                                <w:bCs/>
                                 <w:lang w:val="en-US"/>
                               </w:rPr>
                             </w:pPr>
-                            <w:proofErr w:type="spellStart"/>
                             <w:r>
                               <w:rPr>
+                                <w:b/>
+                                <w:bCs/>
                                 <w:lang w:val="en-US"/>
                               </w:rPr>
-                              <w:t>Spected</w:t>
+                              <w:t xml:space="preserve">Expected </w:t>
                             </w:r>
-                            <w:proofErr w:type="spellEnd"/>
                             <w:r>
                               <w:rPr>
+                                <w:b/>
+                                <w:bCs/>
                                 <w:lang w:val="en-US"/>
                               </w:rPr>
-                              <w:t xml:space="preserve"> results:</w:t>
+                              <w:t>results:</w:t>
                             </w:r>
                           </w:p>
                           <w:p>
@@ -21076,22 +21236,26 @@
                     <w:p>
                       <w:pPr>
                         <w:rPr>
+                          <w:b/>
+                          <w:bCs/>
                           <w:lang w:val="en-US"/>
                         </w:rPr>
                       </w:pPr>
-                      <w:proofErr w:type="spellStart"/>
                       <w:r>
                         <w:rPr>
+                          <w:b/>
+                          <w:bCs/>
                           <w:lang w:val="en-US"/>
                         </w:rPr>
-                        <w:t>Spected</w:t>
+                        <w:t xml:space="preserve">Expected </w:t>
                       </w:r>
-                      <w:proofErr w:type="spellEnd"/>
                       <w:r>
                         <w:rPr>
+                          <w:b/>
+                          <w:bCs/>
                           <w:lang w:val="en-US"/>
                         </w:rPr>
-                        <w:t xml:space="preserve"> results:</w:t>
+                        <w:t>results:</w:t>
                       </w:r>
                     </w:p>
                     <w:p>
@@ -22954,22 +23118,26 @@
                           <w:p>
                             <w:pPr>
                               <w:rPr>
+                                <w:b/>
+                                <w:bCs/>
                                 <w:lang w:val="en-US"/>
                               </w:rPr>
                             </w:pPr>
-                            <w:proofErr w:type="spellStart"/>
                             <w:r>
                               <w:rPr>
+                                <w:b/>
+                                <w:bCs/>
                                 <w:lang w:val="en-US"/>
                               </w:rPr>
-                              <w:t>Spected</w:t>
+                              <w:t xml:space="preserve">Expected </w:t>
                             </w:r>
-                            <w:proofErr w:type="spellEnd"/>
                             <w:r>
                               <w:rPr>
+                                <w:b/>
+                                <w:bCs/>
                                 <w:lang w:val="en-US"/>
                               </w:rPr>
-                              <w:t xml:space="preserve"> results:</w:t>
+                              <w:t>results:</w:t>
                             </w:r>
                           </w:p>
                           <w:p>
@@ -23016,13 +23184,7 @@
                               <w:rPr>
                                 <w:lang w:val="es-ES"/>
                               </w:rPr>
-                              <w:t xml:space="preserve">: </w:t>
-                            </w:r>
-                            <w:r>
-                              <w:rPr>
-                                <w:lang w:val="es-ES"/>
-                              </w:rPr>
-                              <w:t>No</w:t>
+                              <w:t>: No</w:t>
                             </w:r>
                           </w:p>
                         </w:txbxContent>
@@ -23050,22 +23212,26 @@
                     <w:p>
                       <w:pPr>
                         <w:rPr>
+                          <w:b/>
+                          <w:bCs/>
                           <w:lang w:val="en-US"/>
                         </w:rPr>
                       </w:pPr>
-                      <w:proofErr w:type="spellStart"/>
                       <w:r>
                         <w:rPr>
+                          <w:b/>
+                          <w:bCs/>
                           <w:lang w:val="en-US"/>
                         </w:rPr>
-                        <w:t>Spected</w:t>
+                        <w:t xml:space="preserve">Expected </w:t>
                       </w:r>
-                      <w:proofErr w:type="spellEnd"/>
                       <w:r>
                         <w:rPr>
+                          <w:b/>
+                          <w:bCs/>
                           <w:lang w:val="en-US"/>
                         </w:rPr>
-                        <w:t xml:space="preserve"> results:</w:t>
+                        <w:t>results:</w:t>
                       </w:r>
                     </w:p>
                     <w:p>
@@ -23112,13 +23278,7 @@
                         <w:rPr>
                           <w:lang w:val="es-ES"/>
                         </w:rPr>
-                        <w:t xml:space="preserve">: </w:t>
-                      </w:r>
-                      <w:r>
-                        <w:rPr>
-                          <w:lang w:val="es-ES"/>
-                        </w:rPr>
-                        <w:t>No</w:t>
+                        <w:t>: No</w:t>
                       </w:r>
                     </w:p>
                   </w:txbxContent>
@@ -24525,22 +24685,26 @@
                           <w:p>
                             <w:pPr>
                               <w:rPr>
+                                <w:b/>
+                                <w:bCs/>
                                 <w:lang w:val="en-US"/>
                               </w:rPr>
                             </w:pPr>
-                            <w:proofErr w:type="spellStart"/>
                             <w:r>
                               <w:rPr>
+                                <w:b/>
+                                <w:bCs/>
                                 <w:lang w:val="en-US"/>
                               </w:rPr>
-                              <w:t>Spected</w:t>
+                              <w:t xml:space="preserve">Expected </w:t>
                             </w:r>
-                            <w:proofErr w:type="spellEnd"/>
                             <w:r>
                               <w:rPr>
+                                <w:b/>
+                                <w:bCs/>
                                 <w:lang w:val="en-US"/>
                               </w:rPr>
-                              <w:t xml:space="preserve"> results:</w:t>
+                              <w:t>results:</w:t>
                             </w:r>
                           </w:p>
                           <w:p>
@@ -24587,13 +24751,7 @@
                               <w:rPr>
                                 <w:lang w:val="es-ES"/>
                               </w:rPr>
-                              <w:t xml:space="preserve">: </w:t>
-                            </w:r>
-                            <w:r>
-                              <w:rPr>
-                                <w:lang w:val="es-ES"/>
-                              </w:rPr>
-                              <w:t>Yes</w:t>
+                              <w:t>: Yes</w:t>
                             </w:r>
                           </w:p>
                         </w:txbxContent>
@@ -24621,22 +24779,26 @@
                     <w:p>
                       <w:pPr>
                         <w:rPr>
+                          <w:b/>
+                          <w:bCs/>
                           <w:lang w:val="en-US"/>
                         </w:rPr>
                       </w:pPr>
-                      <w:proofErr w:type="spellStart"/>
                       <w:r>
                         <w:rPr>
+                          <w:b/>
+                          <w:bCs/>
                           <w:lang w:val="en-US"/>
                         </w:rPr>
-                        <w:t>Spected</w:t>
+                        <w:t xml:space="preserve">Expected </w:t>
                       </w:r>
-                      <w:proofErr w:type="spellEnd"/>
                       <w:r>
                         <w:rPr>
+                          <w:b/>
+                          <w:bCs/>
                           <w:lang w:val="en-US"/>
                         </w:rPr>
-                        <w:t xml:space="preserve"> results:</w:t>
+                        <w:t>results:</w:t>
                       </w:r>
                     </w:p>
                     <w:p>
@@ -24683,13 +24845,7 @@
                         <w:rPr>
                           <w:lang w:val="es-ES"/>
                         </w:rPr>
-                        <w:t xml:space="preserve">: </w:t>
-                      </w:r>
-                      <w:r>
-                        <w:rPr>
-                          <w:lang w:val="es-ES"/>
-                        </w:rPr>
-                        <w:t>Yes</w:t>
+                        <w:t>: Yes</w:t>
                       </w:r>
                     </w:p>
                   </w:txbxContent>
@@ -26075,22 +26231,26 @@
                           <w:p>
                             <w:pPr>
                               <w:rPr>
+                                <w:b/>
+                                <w:bCs/>
                                 <w:lang w:val="en-US"/>
                               </w:rPr>
                             </w:pPr>
-                            <w:proofErr w:type="spellStart"/>
                             <w:r>
                               <w:rPr>
+                                <w:b/>
+                                <w:bCs/>
                                 <w:lang w:val="en-US"/>
                               </w:rPr>
-                              <w:t>Spected</w:t>
+                              <w:t xml:space="preserve">Expected </w:t>
                             </w:r>
-                            <w:proofErr w:type="spellEnd"/>
                             <w:r>
                               <w:rPr>
+                                <w:b/>
+                                <w:bCs/>
                                 <w:lang w:val="en-US"/>
                               </w:rPr>
-                              <w:t xml:space="preserve"> results:</w:t>
+                              <w:t>results:</w:t>
                             </w:r>
                           </w:p>
                           <w:p>
@@ -26165,22 +26325,26 @@
                     <w:p>
                       <w:pPr>
                         <w:rPr>
+                          <w:b/>
+                          <w:bCs/>
                           <w:lang w:val="en-US"/>
                         </w:rPr>
                       </w:pPr>
-                      <w:proofErr w:type="spellStart"/>
                       <w:r>
                         <w:rPr>
+                          <w:b/>
+                          <w:bCs/>
                           <w:lang w:val="en-US"/>
                         </w:rPr>
-                        <w:t>Spected</w:t>
+                        <w:t xml:space="preserve">Expected </w:t>
                       </w:r>
-                      <w:proofErr w:type="spellEnd"/>
                       <w:r>
                         <w:rPr>
+                          <w:b/>
+                          <w:bCs/>
                           <w:lang w:val="en-US"/>
                         </w:rPr>
-                        <w:t xml:space="preserve"> results:</w:t>
+                        <w:t>results:</w:t>
                       </w:r>
                     </w:p>
                     <w:p>
@@ -27613,22 +27777,26 @@
                           <w:p>
                             <w:pPr>
                               <w:rPr>
+                                <w:b/>
+                                <w:bCs/>
                                 <w:lang w:val="en-US"/>
                               </w:rPr>
                             </w:pPr>
-                            <w:proofErr w:type="spellStart"/>
                             <w:r>
                               <w:rPr>
+                                <w:b/>
+                                <w:bCs/>
                                 <w:lang w:val="en-US"/>
                               </w:rPr>
-                              <w:t>Spected</w:t>
+                              <w:t xml:space="preserve">Expected </w:t>
                             </w:r>
-                            <w:proofErr w:type="spellEnd"/>
                             <w:r>
                               <w:rPr>
+                                <w:b/>
+                                <w:bCs/>
                                 <w:lang w:val="en-US"/>
                               </w:rPr>
-                              <w:t xml:space="preserve"> results:</w:t>
+                              <w:t>results:</w:t>
                             </w:r>
                           </w:p>
                           <w:p>
@@ -27703,22 +27871,26 @@
                     <w:p>
                       <w:pPr>
                         <w:rPr>
+                          <w:b/>
+                          <w:bCs/>
                           <w:lang w:val="en-US"/>
                         </w:rPr>
                       </w:pPr>
-                      <w:proofErr w:type="spellStart"/>
                       <w:r>
                         <w:rPr>
+                          <w:b/>
+                          <w:bCs/>
                           <w:lang w:val="en-US"/>
                         </w:rPr>
-                        <w:t>Spected</w:t>
+                        <w:t xml:space="preserve">Expected </w:t>
                       </w:r>
-                      <w:proofErr w:type="spellEnd"/>
                       <w:r>
                         <w:rPr>
+                          <w:b/>
+                          <w:bCs/>
                           <w:lang w:val="en-US"/>
                         </w:rPr>
-                        <w:t xml:space="preserve"> results:</w:t>
+                        <w:t>results:</w:t>
                       </w:r>
                     </w:p>
                     <w:p>
@@ -29152,22 +29324,26 @@
                           <w:p>
                             <w:pPr>
                               <w:rPr>
+                                <w:b/>
+                                <w:bCs/>
                                 <w:lang w:val="en-US"/>
                               </w:rPr>
                             </w:pPr>
-                            <w:proofErr w:type="spellStart"/>
                             <w:r>
                               <w:rPr>
+                                <w:b/>
+                                <w:bCs/>
                                 <w:lang w:val="en-US"/>
                               </w:rPr>
-                              <w:t>Spected</w:t>
+                              <w:t xml:space="preserve">Expected </w:t>
                             </w:r>
-                            <w:proofErr w:type="spellEnd"/>
                             <w:r>
                               <w:rPr>
+                                <w:b/>
+                                <w:bCs/>
                                 <w:lang w:val="en-US"/>
                               </w:rPr>
-                              <w:t xml:space="preserve"> results:</w:t>
+                              <w:t>results:</w:t>
                             </w:r>
                           </w:p>
                           <w:p>
@@ -29242,22 +29418,26 @@
                     <w:p>
                       <w:pPr>
                         <w:rPr>
+                          <w:b/>
+                          <w:bCs/>
                           <w:lang w:val="en-US"/>
                         </w:rPr>
                       </w:pPr>
-                      <w:proofErr w:type="spellStart"/>
                       <w:r>
                         <w:rPr>
+                          <w:b/>
+                          <w:bCs/>
                           <w:lang w:val="en-US"/>
                         </w:rPr>
-                        <w:t>Spected</w:t>
+                        <w:t xml:space="preserve">Expected </w:t>
                       </w:r>
-                      <w:proofErr w:type="spellEnd"/>
                       <w:r>
                         <w:rPr>
+                          <w:b/>
+                          <w:bCs/>
                           <w:lang w:val="en-US"/>
                         </w:rPr>
-                        <w:t xml:space="preserve"> results:</w:t>
+                        <w:t>results:</w:t>
                       </w:r>
                     </w:p>
                     <w:p>
@@ -30690,22 +30870,26 @@
                           <w:p>
                             <w:pPr>
                               <w:rPr>
+                                <w:b/>
+                                <w:bCs/>
                                 <w:lang w:val="en-US"/>
                               </w:rPr>
                             </w:pPr>
-                            <w:proofErr w:type="spellStart"/>
                             <w:r>
                               <w:rPr>
+                                <w:b/>
+                                <w:bCs/>
                                 <w:lang w:val="en-US"/>
                               </w:rPr>
-                              <w:t>Spected</w:t>
+                              <w:t xml:space="preserve">Expected </w:t>
                             </w:r>
-                            <w:proofErr w:type="spellEnd"/>
                             <w:r>
                               <w:rPr>
+                                <w:b/>
+                                <w:bCs/>
                                 <w:lang w:val="en-US"/>
                               </w:rPr>
-                              <w:t xml:space="preserve"> results:</w:t>
+                              <w:t>results:</w:t>
                             </w:r>
                           </w:p>
                           <w:p>
@@ -30752,13 +30936,7 @@
                               <w:rPr>
                                 <w:lang w:val="es-ES"/>
                               </w:rPr>
-                              <w:t xml:space="preserve">: </w:t>
-                            </w:r>
-                            <w:r>
-                              <w:rPr>
-                                <w:lang w:val="es-ES"/>
-                              </w:rPr>
-                              <w:t>No</w:t>
+                              <w:t>: No</w:t>
                             </w:r>
                           </w:p>
                         </w:txbxContent>
@@ -30786,22 +30964,26 @@
                     <w:p>
                       <w:pPr>
                         <w:rPr>
+                          <w:b/>
+                          <w:bCs/>
                           <w:lang w:val="en-US"/>
                         </w:rPr>
                       </w:pPr>
-                      <w:proofErr w:type="spellStart"/>
                       <w:r>
                         <w:rPr>
+                          <w:b/>
+                          <w:bCs/>
                           <w:lang w:val="en-US"/>
                         </w:rPr>
-                        <w:t>Spected</w:t>
+                        <w:t xml:space="preserve">Expected </w:t>
                       </w:r>
-                      <w:proofErr w:type="spellEnd"/>
                       <w:r>
                         <w:rPr>
+                          <w:b/>
+                          <w:bCs/>
                           <w:lang w:val="en-US"/>
                         </w:rPr>
-                        <w:t xml:space="preserve"> results:</w:t>
+                        <w:t>results:</w:t>
                       </w:r>
                     </w:p>
                     <w:p>
@@ -30848,13 +31030,7 @@
                         <w:rPr>
                           <w:lang w:val="es-ES"/>
                         </w:rPr>
-                        <w:t xml:space="preserve">: </w:t>
-                      </w:r>
-                      <w:r>
-                        <w:rPr>
-                          <w:lang w:val="es-ES"/>
-                        </w:rPr>
-                        <w:t>No</w:t>
+                        <w:t>: No</w:t>
                       </w:r>
                     </w:p>
                   </w:txbxContent>

</xml_diff>